<commit_message>
nmv 24 04 2024
</commit_message>
<xml_diff>
--- a/TS Jatai Ghanam Project/TS 4.5/TS 4.5 Ghanam Malayalam Corrections.docx
+++ b/TS Jatai Ghanam Project/TS 4.5/TS 4.5 Ghanam Malayalam Corrections.docx
@@ -24,6 +24,7 @@
         </w:rPr>
         <w:t xml:space="preserve">TS </w:t>
       </w:r>
+      <w:proofErr w:type="gramStart"/>
       <w:r>
         <w:rPr>
           <w:b/>
@@ -62,7 +63,18 @@
           <w:szCs w:val="32"/>
           <w:u w:val="single"/>
         </w:rPr>
-        <w:t xml:space="preserve">– TS </w:t>
+        <w:t>–</w:t>
+      </w:r>
+      <w:proofErr w:type="gramEnd"/>
+      <w:r>
+        <w:rPr>
+          <w:b/>
+          <w:bCs/>
+          <w:sz w:val="32"/>
+          <w:szCs w:val="32"/>
+          <w:u w:val="single"/>
+        </w:rPr>
+        <w:t xml:space="preserve"> TS </w:t>
       </w:r>
       <w:r>
         <w:rPr>
@@ -143,6 +155,16 @@
           <w:u w:val="single"/>
         </w:rPr>
         <w:t>30th April 2024</w:t>
+      </w:r>
+      <w:r>
+        <w:rPr>
+          <w:b/>
+          <w:bCs/>
+          <w:sz w:val="32"/>
+          <w:szCs w:val="32"/>
+          <w:u w:val="single"/>
+        </w:rPr>
+        <w:t xml:space="preserve"> </w:t>
       </w:r>
     </w:p>
     <w:p>
@@ -2901,6 +2923,7 @@
         </w:rPr>
         <w:t xml:space="preserve">TS </w:t>
       </w:r>
+      <w:proofErr w:type="gramStart"/>
       <w:r>
         <w:rPr>
           <w:b/>
@@ -2939,7 +2962,18 @@
           <w:szCs w:val="32"/>
           <w:u w:val="single"/>
         </w:rPr>
-        <w:t xml:space="preserve">– TS </w:t>
+        <w:t>–</w:t>
+      </w:r>
+      <w:proofErr w:type="gramEnd"/>
+      <w:r>
+        <w:rPr>
+          <w:b/>
+          <w:bCs/>
+          <w:sz w:val="32"/>
+          <w:szCs w:val="32"/>
+          <w:u w:val="single"/>
+        </w:rPr>
+        <w:t xml:space="preserve"> TS </w:t>
       </w:r>
       <w:r>
         <w:rPr>

</xml_diff>